<commit_message>
updated screenshots in the word doc. only outstanding issue is the search results not updating on consequtivve searches
</commit_message>
<xml_diff>
--- a/Eclipse-Dev/AmazonLiteGUI/Screenshots.docx
+++ b/Eclipse-Dev/AmazonLiteGUI/Screenshots.docx
@@ -594,10 +594,10 @@
           <w:noProof/>
         </w:rPr>
         <w:drawing>
-          <wp:inline distT="0" distB="0" distL="0" distR="0" wp14:anchorId="653DA61A" wp14:editId="091A1947">
-            <wp:extent cx="5078730" cy="4472305"/>
-            <wp:effectExtent l="0" t="0" r="1270" b="0"/>
-            <wp:docPr id="10" name="Picture 10" descr="/Users/superlamer/Desktop/Screen Shot 2018-05-30 at 11.39.26 PM.png"/>
+          <wp:inline distT="0" distB="0" distL="0" distR="0" wp14:anchorId="41BC9CFA" wp14:editId="38A60618">
+            <wp:extent cx="6853555" cy="4716780"/>
+            <wp:effectExtent l="0" t="0" r="4445" b="7620"/>
+            <wp:docPr id="22" name="Picture 22" descr="../../../../Desktop/Screen%20Shot%202018-06-02%20at%201.30.53%20AM"/>
             <wp:cNvGraphicFramePr>
               <a:graphicFrameLocks xmlns:a="http://schemas.openxmlformats.org/drawingml/2006/main" noChangeAspect="1"/>
             </wp:cNvGraphicFramePr>
@@ -605,7 +605,7 @@
               <a:graphicData uri="http://schemas.openxmlformats.org/drawingml/2006/picture">
                 <pic:pic xmlns:pic="http://schemas.openxmlformats.org/drawingml/2006/picture">
                   <pic:nvPicPr>
-                    <pic:cNvPr id="0" name="Picture 10" descr="/Users/superlamer/Desktop/Screen Shot 2018-05-30 at 11.39.26 PM.png"/>
+                    <pic:cNvPr id="0" name="Picture 6" descr="../../../../Desktop/Screen%20Shot%202018-06-02%20at%201.30.53%20AM"/>
                     <pic:cNvPicPr>
                       <a:picLocks noChangeAspect="1" noChangeArrowheads="1"/>
                     </pic:cNvPicPr>
@@ -626,7 +626,7 @@
                   <pic:spPr bwMode="auto">
                     <a:xfrm>
                       <a:off x="0" y="0"/>
-                      <a:ext cx="5078730" cy="4472305"/>
+                      <a:ext cx="6853555" cy="4716780"/>
                     </a:xfrm>
                     <a:prstGeom prst="rect">
                       <a:avLst/>
@@ -642,21 +642,31 @@
           </wp:inline>
         </w:drawing>
       </w:r>
-    </w:p>
-    <w:p/>
-    <w:p>
-      <w:r>
-        <w:t>If no search matches the criteria a “NO MATCH FOUND” message will be displayed.</w:t>
-      </w:r>
+      <w:bookmarkStart w:id="0" w:name="_GoBack"/>
+      <w:bookmarkEnd w:id="0"/>
+    </w:p>
+    <w:p/>
+    <w:p>
+      <w:r>
+        <w:t>If no search matches the criteria a</w:t>
+      </w:r>
+      <w:r>
+        <w:t xml:space="preserve">n empty result </w:t>
+      </w:r>
+      <w:r>
+        <w:t>will be displayed.</w:t>
+      </w:r>
+    </w:p>
+    <w:p>
       <w:r>
         <w:rPr>
           <w:noProof/>
         </w:rPr>
         <w:drawing>
-          <wp:inline distT="0" distB="0" distL="0" distR="0" wp14:anchorId="49486680" wp14:editId="79910EB1">
-            <wp:extent cx="5160645" cy="4445000"/>
-            <wp:effectExtent l="0" t="0" r="0" b="0"/>
-            <wp:docPr id="11" name="Picture 11" descr="/Users/superlamer/Desktop/Screen Shot 2018-05-30 at 11.40.19 PM.png"/>
+          <wp:inline distT="0" distB="0" distL="0" distR="0" wp14:anchorId="019FE2CE" wp14:editId="682298F8">
+            <wp:extent cx="5097145" cy="4499610"/>
+            <wp:effectExtent l="0" t="0" r="8255" b="0"/>
+            <wp:docPr id="21" name="Picture 21" descr="../../../../Desktop/Screen%20Shot%202018-06-02%20at%201.31.43%20AM"/>
             <wp:cNvGraphicFramePr>
               <a:graphicFrameLocks xmlns:a="http://schemas.openxmlformats.org/drawingml/2006/main" noChangeAspect="1"/>
             </wp:cNvGraphicFramePr>
@@ -664,7 +674,7 @@
               <a:graphicData uri="http://schemas.openxmlformats.org/drawingml/2006/picture">
                 <pic:pic xmlns:pic="http://schemas.openxmlformats.org/drawingml/2006/picture">
                   <pic:nvPicPr>
-                    <pic:cNvPr id="0" name="Picture 11" descr="/Users/superlamer/Desktop/Screen Shot 2018-05-30 at 11.40.19 PM.png"/>
+                    <pic:cNvPr id="0" name="Picture 5" descr="../../../../Desktop/Screen%20Shot%202018-06-02%20at%201.31.43%20AM"/>
                     <pic:cNvPicPr>
                       <a:picLocks noChangeAspect="1" noChangeArrowheads="1"/>
                     </pic:cNvPicPr>
@@ -685,7 +695,7 @@
                   <pic:spPr bwMode="auto">
                     <a:xfrm>
                       <a:off x="0" y="0"/>
-                      <a:ext cx="5160645" cy="4445000"/>
+                      <a:ext cx="5097145" cy="4499610"/>
                     </a:xfrm>
                     <a:prstGeom prst="rect">
                       <a:avLst/>
@@ -702,7 +712,6 @@
         </w:drawing>
       </w:r>
     </w:p>
-    <w:p/>
     <w:p>
       <w:r>
         <w:t>Updating an item record can be done from the Update tab.</w:t>
@@ -714,10 +723,10 @@
           <w:noProof/>
         </w:rPr>
         <w:drawing>
-          <wp:inline distT="0" distB="0" distL="0" distR="0" wp14:anchorId="4CEDA678" wp14:editId="54182155">
-            <wp:extent cx="5106035" cy="4454525"/>
-            <wp:effectExtent l="0" t="0" r="0" b="0"/>
-            <wp:docPr id="12" name="Picture 12" descr="/Users/superlamer/Desktop/Screen Shot 2018-05-30 at 11.41.09 PM.png"/>
+          <wp:inline distT="0" distB="0" distL="0" distR="0" wp14:anchorId="1517E94E" wp14:editId="64C64610">
+            <wp:extent cx="5052060" cy="4454525"/>
+            <wp:effectExtent l="0" t="0" r="2540" b="0"/>
+            <wp:docPr id="15" name="Picture 15" descr="../../../../Desktop/Screen%20Shot%202018-06-02%20at%201.29.43%20AM"/>
             <wp:cNvGraphicFramePr>
               <a:graphicFrameLocks xmlns:a="http://schemas.openxmlformats.org/drawingml/2006/main" noChangeAspect="1"/>
             </wp:cNvGraphicFramePr>
@@ -725,7 +734,7 @@
               <a:graphicData uri="http://schemas.openxmlformats.org/drawingml/2006/picture">
                 <pic:pic xmlns:pic="http://schemas.openxmlformats.org/drawingml/2006/picture">
                   <pic:nvPicPr>
-                    <pic:cNvPr id="0" name="Picture 12" descr="/Users/superlamer/Desktop/Screen Shot 2018-05-30 at 11.41.09 PM.png"/>
+                    <pic:cNvPr id="0" name="Picture 1" descr="../../../../Desktop/Screen%20Shot%202018-06-02%20at%201.29.43%20AM"/>
                     <pic:cNvPicPr>
                       <a:picLocks noChangeAspect="1" noChangeArrowheads="1"/>
                     </pic:cNvPicPr>
@@ -746,7 +755,7 @@
                   <pic:spPr bwMode="auto">
                     <a:xfrm>
                       <a:off x="0" y="0"/>
-                      <a:ext cx="5106035" cy="4454525"/>
+                      <a:ext cx="5052060" cy="4454525"/>
                     </a:xfrm>
                     <a:prstGeom prst="rect">
                       <a:avLst/>
@@ -776,10 +785,10 @@
           <w:noProof/>
         </w:rPr>
         <w:drawing>
-          <wp:inline distT="0" distB="0" distL="0" distR="0" wp14:anchorId="3CC3AE9E" wp14:editId="3A0EBD17">
-            <wp:extent cx="5106035" cy="4499610"/>
-            <wp:effectExtent l="0" t="0" r="0" b="0"/>
-            <wp:docPr id="13" name="Picture 13" descr="/Users/superlamer/Desktop/Screen Shot 2018-05-30 at 11.43.46 PM.png"/>
+          <wp:inline distT="0" distB="0" distL="0" distR="0" wp14:anchorId="7987923A" wp14:editId="5608E553">
+            <wp:extent cx="6853555" cy="4716780"/>
+            <wp:effectExtent l="0" t="0" r="4445" b="7620"/>
+            <wp:docPr id="20" name="Picture 20" descr="../../../../Desktop/Screen%20Shot%202018-06-02%20at%201.30.53%20AM"/>
             <wp:cNvGraphicFramePr>
               <a:graphicFrameLocks xmlns:a="http://schemas.openxmlformats.org/drawingml/2006/main" noChangeAspect="1"/>
             </wp:cNvGraphicFramePr>
@@ -787,7 +796,68 @@
               <a:graphicData uri="http://schemas.openxmlformats.org/drawingml/2006/picture">
                 <pic:pic xmlns:pic="http://schemas.openxmlformats.org/drawingml/2006/picture">
                   <pic:nvPicPr>
-                    <pic:cNvPr id="0" name="Picture 13" descr="/Users/superlamer/Desktop/Screen Shot 2018-05-30 at 11.43.46 PM.png"/>
+                    <pic:cNvPr id="0" name="Picture 4" descr="../../../../Desktop/Screen%20Shot%202018-06-02%20at%201.30.53%20AM"/>
+                    <pic:cNvPicPr>
+                      <a:picLocks noChangeAspect="1" noChangeArrowheads="1"/>
+                    </pic:cNvPicPr>
+                  </pic:nvPicPr>
+                  <pic:blipFill>
+                    <a:blip r:embed="rId13">
+                      <a:extLst>
+                        <a:ext uri="{28A0092B-C50C-407E-A947-70E740481C1C}">
+                          <a14:useLocalDpi xmlns:a14="http://schemas.microsoft.com/office/drawing/2010/main" val="0"/>
+                        </a:ext>
+                      </a:extLst>
+                    </a:blip>
+                    <a:srcRect/>
+                    <a:stretch>
+                      <a:fillRect/>
+                    </a:stretch>
+                  </pic:blipFill>
+                  <pic:spPr bwMode="auto">
+                    <a:xfrm>
+                      <a:off x="0" y="0"/>
+                      <a:ext cx="6853555" cy="4716780"/>
+                    </a:xfrm>
+                    <a:prstGeom prst="rect">
+                      <a:avLst/>
+                    </a:prstGeom>
+                    <a:noFill/>
+                    <a:ln>
+                      <a:noFill/>
+                    </a:ln>
+                  </pic:spPr>
+                </pic:pic>
+              </a:graphicData>
+            </a:graphic>
+          </wp:inline>
+        </w:drawing>
+      </w:r>
+    </w:p>
+    <w:p/>
+    <w:p>
+      <w:r>
+        <w:t>Updating an item after the ID is know:</w:t>
+      </w:r>
+    </w:p>
+    <w:p>
+      <w:r>
+        <w:rPr>
+          <w:noProof/>
+        </w:rPr>
+        <w:drawing>
+          <wp:inline distT="0" distB="0" distL="0" distR="0" wp14:anchorId="49EEAABB" wp14:editId="1E6D5B04">
+            <wp:extent cx="5106035" cy="4445000"/>
+            <wp:effectExtent l="0" t="0" r="0" b="0"/>
+            <wp:docPr id="18" name="Picture 18" descr="../../../../Desktop/Screen%20Shot%202018-06-02%20at%201.30.20%20AM"/>
+            <wp:cNvGraphicFramePr>
+              <a:graphicFrameLocks xmlns:a="http://schemas.openxmlformats.org/drawingml/2006/main" noChangeAspect="1"/>
+            </wp:cNvGraphicFramePr>
+            <a:graphic xmlns:a="http://schemas.openxmlformats.org/drawingml/2006/main">
+              <a:graphicData uri="http://schemas.openxmlformats.org/drawingml/2006/picture">
+                <pic:pic xmlns:pic="http://schemas.openxmlformats.org/drawingml/2006/picture">
+                  <pic:nvPicPr>
+                    <pic:cNvPr id="0" name="Picture 2" descr="../../../../Desktop/Screen%20Shot%202018-06-02%20at%201.30.20%20AM"/>
                     <pic:cNvPicPr>
                       <a:picLocks noChangeAspect="1" noChangeArrowheads="1"/>
                     </pic:cNvPicPr>
@@ -808,68 +878,7 @@
                   <pic:spPr bwMode="auto">
                     <a:xfrm>
                       <a:off x="0" y="0"/>
-                      <a:ext cx="5106035" cy="4499610"/>
-                    </a:xfrm>
-                    <a:prstGeom prst="rect">
-                      <a:avLst/>
-                    </a:prstGeom>
-                    <a:noFill/>
-                    <a:ln>
-                      <a:noFill/>
-                    </a:ln>
-                  </pic:spPr>
-                </pic:pic>
-              </a:graphicData>
-            </a:graphic>
-          </wp:inline>
-        </w:drawing>
-      </w:r>
-    </w:p>
-    <w:p/>
-    <w:p>
-      <w:r>
-        <w:t>Updating an item after the ID is know:</w:t>
-      </w:r>
-    </w:p>
-    <w:p>
-      <w:r>
-        <w:rPr>
-          <w:noProof/>
-        </w:rPr>
-        <w:drawing>
-          <wp:inline distT="0" distB="0" distL="0" distR="0" wp14:anchorId="6278DF17" wp14:editId="521356FC">
-            <wp:extent cx="5097145" cy="4445000"/>
-            <wp:effectExtent l="0" t="0" r="8255" b="0"/>
-            <wp:docPr id="14" name="Picture 14" descr="/Users/superlamer/Desktop/Screen Shot 2018-05-30 at 11.44.09 PM.png"/>
-            <wp:cNvGraphicFramePr>
-              <a:graphicFrameLocks xmlns:a="http://schemas.openxmlformats.org/drawingml/2006/main" noChangeAspect="1"/>
-            </wp:cNvGraphicFramePr>
-            <a:graphic xmlns:a="http://schemas.openxmlformats.org/drawingml/2006/main">
-              <a:graphicData uri="http://schemas.openxmlformats.org/drawingml/2006/picture">
-                <pic:pic xmlns:pic="http://schemas.openxmlformats.org/drawingml/2006/picture">
-                  <pic:nvPicPr>
-                    <pic:cNvPr id="0" name="Picture 14" descr="/Users/superlamer/Desktop/Screen Shot 2018-05-30 at 11.44.09 PM.png"/>
-                    <pic:cNvPicPr>
-                      <a:picLocks noChangeAspect="1" noChangeArrowheads="1"/>
-                    </pic:cNvPicPr>
-                  </pic:nvPicPr>
-                  <pic:blipFill>
-                    <a:blip r:embed="rId17">
-                      <a:extLst>
-                        <a:ext uri="{28A0092B-C50C-407E-A947-70E740481C1C}">
-                          <a14:useLocalDpi xmlns:a14="http://schemas.microsoft.com/office/drawing/2010/main" val="0"/>
-                        </a:ext>
-                      </a:extLst>
-                    </a:blip>
-                    <a:srcRect/>
-                    <a:stretch>
-                      <a:fillRect/>
-                    </a:stretch>
-                  </pic:blipFill>
-                  <pic:spPr bwMode="auto">
-                    <a:xfrm>
-                      <a:off x="0" y="0"/>
-                      <a:ext cx="5097145" cy="4445000"/>
+                      <a:ext cx="5106035" cy="4445000"/>
                     </a:xfrm>
                     <a:prstGeom prst="rect">
                       <a:avLst/>
@@ -909,7 +918,7 @@
                     </pic:cNvPicPr>
                   </pic:nvPicPr>
                   <pic:blipFill>
-                    <a:blip r:embed="rId18">
+                    <a:blip r:embed="rId17">
                       <a:extLst>
                         <a:ext uri="{28A0092B-C50C-407E-A947-70E740481C1C}">
                           <a14:useLocalDpi xmlns:a14="http://schemas.microsoft.com/office/drawing/2010/main" val="0"/>
@@ -970,7 +979,7 @@
                     </pic:cNvPicPr>
                   </pic:nvPicPr>
                   <pic:blipFill>
-                    <a:blip r:embed="rId19">
+                    <a:blip r:embed="rId18">
                       <a:extLst>
                         <a:ext uri="{28A0092B-C50C-407E-A947-70E740481C1C}">
                           <a14:useLocalDpi xmlns:a14="http://schemas.microsoft.com/office/drawing/2010/main" val="0"/>
@@ -1001,8 +1010,6 @@
           </wp:inline>
         </w:drawing>
       </w:r>
-      <w:bookmarkStart w:id="0" w:name="_GoBack"/>
-      <w:bookmarkEnd w:id="0"/>
     </w:p>
     <w:sectPr>
       <w:pgSz w:w="12240" w:h="15840"/>

</xml_diff>